<commit_message>
Added to interest matrix
Needs review

Add is needed
</commit_message>
<xml_diff>
--- a/ITO/Interest analysis.docx
+++ b/ITO/Interest analysis.docx
@@ -28,8 +28,6 @@
           <w:lang w:val="en-US"/>
         </w:rPr>
       </w:pPr>
-      <w:bookmarkStart w:id="0" w:name="_GoBack"/>
-      <w:bookmarkEnd w:id="0"/>
     </w:p>
     <w:p>
       <w:pPr>
@@ -144,22 +142,23 @@
       <w:r>
         <w:rPr>
           <w:noProof/>
+          <w:lang w:val="en-US"/>
         </w:rPr>
         <mc:AlternateContent>
           <mc:Choice Requires="wps">
             <w:drawing>
-              <wp:anchor distT="0" distB="0" distL="114300" distR="114300" simplePos="0" relativeHeight="251665408" behindDoc="0" locked="0" layoutInCell="1" allowOverlap="1" wp14:anchorId="7099862C" wp14:editId="4CBD44EA">
+              <wp:anchor distT="0" distB="0" distL="114300" distR="114300" simplePos="0" relativeHeight="251675648" behindDoc="0" locked="0" layoutInCell="1" allowOverlap="1">
                 <wp:simplePos x="0" y="0"/>
                 <wp:positionH relativeFrom="column">
-                  <wp:posOffset>2129790</wp:posOffset>
+                  <wp:posOffset>1078230</wp:posOffset>
                 </wp:positionH>
                 <wp:positionV relativeFrom="paragraph">
-                  <wp:posOffset>3271520</wp:posOffset>
+                  <wp:posOffset>2882900</wp:posOffset>
                 </wp:positionV>
-                <wp:extent cx="1188720" cy="259080"/>
-                <wp:effectExtent l="0" t="0" r="11430" b="26670"/>
+                <wp:extent cx="1341120" cy="289560"/>
+                <wp:effectExtent l="0" t="0" r="11430" b="15240"/>
                 <wp:wrapNone/>
-                <wp:docPr id="6" name="Tekstfelt 6"/>
+                <wp:docPr id="15" name="Tekstfelt 15"/>
                 <wp:cNvGraphicFramePr/>
                 <a:graphic xmlns:a="http://schemas.openxmlformats.org/drawingml/2006/main">
                   <a:graphicData uri="http://schemas.microsoft.com/office/word/2010/wordprocessingShape">
@@ -168,32 +167,131 @@
                       <wps:spPr>
                         <a:xfrm>
                           <a:off x="0" y="0"/>
-                          <a:ext cx="1188720" cy="259080"/>
+                          <a:ext cx="1341120" cy="289560"/>
                         </a:xfrm>
                         <a:prstGeom prst="rect">
                           <a:avLst/>
                         </a:prstGeom>
-                        <a:ln/>
+                        <a:solidFill>
+                          <a:schemeClr val="lt1"/>
+                        </a:solidFill>
+                        <a:ln w="6350">
+                          <a:solidFill>
+                            <a:schemeClr val="bg1"/>
+                          </a:solidFill>
+                        </a:ln>
                       </wps:spPr>
-                      <wps:style>
-                        <a:lnRef idx="2">
-                          <a:schemeClr val="accent1"/>
-                        </a:lnRef>
-                        <a:fillRef idx="1">
-                          <a:schemeClr val="lt1"/>
-                        </a:fillRef>
-                        <a:effectRef idx="0">
-                          <a:schemeClr val="accent1"/>
-                        </a:effectRef>
-                        <a:fontRef idx="minor">
-                          <a:schemeClr val="dk1"/>
-                        </a:fontRef>
-                      </wps:style>
                       <wps:txbx>
                         <w:txbxContent>
                           <w:p>
                             <w:r>
-                              <w:t xml:space="preserve">Negative attitude </w:t>
+                              <w:t>A</w:t>
+                            </w:r>
+                            <w:r>
+                              <w:t>uthority</w:t>
+                            </w:r>
+                          </w:p>
+                        </w:txbxContent>
+                      </wps:txbx>
+                      <wps:bodyPr rot="0" spcFirstLastPara="0" vertOverflow="overflow" horzOverflow="overflow" vert="horz" wrap="square" lIns="91440" tIns="45720" rIns="91440" bIns="45720" numCol="1" spcCol="0" rtlCol="0" fromWordArt="0" anchor="t" anchorCtr="0" forceAA="0" compatLnSpc="1">
+                        <a:prstTxWarp prst="textNoShape">
+                          <a:avLst/>
+                        </a:prstTxWarp>
+                        <a:noAutofit/>
+                      </wps:bodyPr>
+                    </wps:wsp>
+                  </a:graphicData>
+                </a:graphic>
+              </wp:anchor>
+            </w:drawing>
+          </mc:Choice>
+          <mc:Fallback>
+            <w:pict>
+              <v:shape id="Tekstfelt 15" o:spid="_x0000_s1027" type="#_x0000_t202" style="position:absolute;margin-left:84.9pt;margin-top:227pt;width:105.6pt;height:22.8pt;z-index:251675648;visibility:visible;mso-wrap-style:square;mso-wrap-distance-left:9pt;mso-wrap-distance-top:0;mso-wrap-distance-right:9pt;mso-wrap-distance-bottom:0;mso-position-horizontal:absolute;mso-position-horizontal-relative:text;mso-position-vertical:absolute;mso-position-vertical-relative:text;v-text-anchor:top" o:gfxdata="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" fillcolor="white [3201]" strokecolor="white [3212]" strokeweight=".5pt">
+                <v:textbox>
+                  <w:txbxContent>
+                    <w:p>
+                      <w:r>
+                        <w:t>A</w:t>
+                      </w:r>
+                      <w:r>
+                        <w:t>uthority</w:t>
+                      </w:r>
+                    </w:p>
+                  </w:txbxContent>
+                </v:textbox>
+              </v:shape>
+            </w:pict>
+          </mc:Fallback>
+        </mc:AlternateContent>
+      </w:r>
+      <w:r>
+        <w:rPr>
+          <w:noProof/>
+          <w:lang w:val="en-US"/>
+        </w:rPr>
+        <mc:AlternateContent>
+          <mc:Choice Requires="wps">
+            <w:drawing>
+              <wp:anchor distT="0" distB="0" distL="114300" distR="114300" simplePos="0" relativeHeight="251673600" behindDoc="0" locked="0" layoutInCell="1" allowOverlap="1">
+                <wp:simplePos x="0" y="0"/>
+                <wp:positionH relativeFrom="column">
+                  <wp:posOffset>1139190</wp:posOffset>
+                </wp:positionH>
+                <wp:positionV relativeFrom="paragraph">
+                  <wp:posOffset>1785620</wp:posOffset>
+                </wp:positionV>
+                <wp:extent cx="1493520" cy="259080"/>
+                <wp:effectExtent l="0" t="0" r="11430" b="26670"/>
+                <wp:wrapNone/>
+                <wp:docPr id="13" name="Tekstfelt 13"/>
+                <wp:cNvGraphicFramePr/>
+                <a:graphic xmlns:a="http://schemas.openxmlformats.org/drawingml/2006/main">
+                  <a:graphicData uri="http://schemas.microsoft.com/office/word/2010/wordprocessingShape">
+                    <wps:wsp>
+                      <wps:cNvSpPr txBox="1"/>
+                      <wps:spPr>
+                        <a:xfrm>
+                          <a:off x="0" y="0"/>
+                          <a:ext cx="1493520" cy="259080"/>
+                        </a:xfrm>
+                        <a:prstGeom prst="rect">
+                          <a:avLst/>
+                        </a:prstGeom>
+                        <a:solidFill>
+                          <a:schemeClr val="lt1"/>
+                        </a:solidFill>
+                        <a:ln w="6350">
+                          <a:solidFill>
+                            <a:schemeClr val="bg1"/>
+                          </a:solidFill>
+                        </a:ln>
+                      </wps:spPr>
+                      <wps:txbx>
+                        <w:txbxContent>
+                          <w:p>
+                            <w:pPr>
+                              <w:rPr>
+                                <w:lang w:val="en-US"/>
+                              </w:rPr>
+                            </w:pPr>
+                            <w:r>
+                              <w:rPr>
+                                <w:lang w:val="en-US"/>
+                              </w:rPr>
+                              <w:t>Interest</w:t>
+                            </w:r>
+                            <w:r>
+                              <w:rPr>
+                                <w:lang w:val="en-US"/>
+                              </w:rPr>
+                              <w:t>s organizations</w:t>
+                            </w:r>
+                            <w:r>
+                              <w:rPr>
+                                <w:lang w:val="en-US"/>
+                              </w:rPr>
+                              <w:t xml:space="preserve"> </w:t>
                             </w:r>
                           </w:p>
                         </w:txbxContent>
@@ -218,15 +316,525 @@
           </mc:Choice>
           <mc:Fallback>
             <w:pict>
-              <v:shape w14:anchorId="7099862C" id="Tekstfelt 6" o:spid="_x0000_s1027" type="#_x0000_t202" style="position:absolute;margin-left:167.7pt;margin-top:257.6pt;width:93.6pt;height:20.4pt;z-index:251665408;visibility:visible;mso-wrap-style:square;mso-width-percent:0;mso-height-percent:0;mso-wrap-distance-left:9pt;mso-wrap-distance-top:0;mso-wrap-distance-right:9pt;mso-wrap-distance-bottom:0;mso-position-horizontal:absolute;mso-position-horizontal-relative:text;mso-position-vertical:absolute;mso-position-vertical-relative:text;mso-width-percent:0;mso-height-percent:0;mso-width-relative:margin;mso-height-relative:margin;v-text-anchor:top" o:gfxdata="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" fillcolor="white [3201]" strokecolor="#4472c4 [3204]" strokeweight="1pt">
+              <v:shape id="Tekstfelt 13" o:spid="_x0000_s1028" type="#_x0000_t202" style="position:absolute;margin-left:89.7pt;margin-top:140.6pt;width:117.6pt;height:20.4pt;z-index:251673600;visibility:visible;mso-wrap-style:square;mso-width-percent:0;mso-height-percent:0;mso-wrap-distance-left:9pt;mso-wrap-distance-top:0;mso-wrap-distance-right:9pt;mso-wrap-distance-bottom:0;mso-position-horizontal:absolute;mso-position-horizontal-relative:text;mso-position-vertical:absolute;mso-position-vertical-relative:text;mso-width-percent:0;mso-height-percent:0;mso-width-relative:margin;mso-height-relative:margin;v-text-anchor:top" o:gfxdata="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" fillcolor="white [3201]" strokecolor="white [3212]" strokeweight=".5pt">
+                <v:textbox>
+                  <w:txbxContent>
+                    <w:p>
+                      <w:pPr>
+                        <w:rPr>
+                          <w:lang w:val="en-US"/>
+                        </w:rPr>
+                      </w:pPr>
+                      <w:r>
+                        <w:rPr>
+                          <w:lang w:val="en-US"/>
+                        </w:rPr>
+                        <w:t>Interest</w:t>
+                      </w:r>
+                      <w:r>
+                        <w:rPr>
+                          <w:lang w:val="en-US"/>
+                        </w:rPr>
+                        <w:t>s organizations</w:t>
+                      </w:r>
+                      <w:r>
+                        <w:rPr>
+                          <w:lang w:val="en-US"/>
+                        </w:rPr>
+                        <w:t xml:space="preserve"> </w:t>
+                      </w:r>
+                    </w:p>
+                  </w:txbxContent>
+                </v:textbox>
+              </v:shape>
+            </w:pict>
+          </mc:Fallback>
+        </mc:AlternateContent>
+      </w:r>
+      <w:r>
+        <w:rPr>
+          <w:noProof/>
+          <w:lang w:val="en-US"/>
+        </w:rPr>
+        <mc:AlternateContent>
+          <mc:Choice Requires="wps">
+            <w:drawing>
+              <wp:anchor distT="0" distB="0" distL="114300" distR="114300" simplePos="0" relativeHeight="251670528" behindDoc="0" locked="0" layoutInCell="1" allowOverlap="1">
+                <wp:simplePos x="0" y="0"/>
+                <wp:positionH relativeFrom="column">
+                  <wp:posOffset>2045970</wp:posOffset>
+                </wp:positionH>
+                <wp:positionV relativeFrom="paragraph">
+                  <wp:posOffset>878840</wp:posOffset>
+                </wp:positionV>
+                <wp:extent cx="647700" cy="289560"/>
+                <wp:effectExtent l="0" t="0" r="19050" b="15240"/>
+                <wp:wrapNone/>
+                <wp:docPr id="10" name="Tekstfelt 10"/>
+                <wp:cNvGraphicFramePr/>
+                <a:graphic xmlns:a="http://schemas.openxmlformats.org/drawingml/2006/main">
+                  <a:graphicData uri="http://schemas.microsoft.com/office/word/2010/wordprocessingShape">
+                    <wps:wsp>
+                      <wps:cNvSpPr txBox="1"/>
+                      <wps:spPr>
+                        <a:xfrm>
+                          <a:off x="0" y="0"/>
+                          <a:ext cx="647700" cy="289560"/>
+                        </a:xfrm>
+                        <a:prstGeom prst="rect">
+                          <a:avLst/>
+                        </a:prstGeom>
+                        <a:solidFill>
+                          <a:schemeClr val="lt1"/>
+                        </a:solidFill>
+                        <a:ln w="6350">
+                          <a:solidFill>
+                            <a:schemeClr val="bg1"/>
+                          </a:solidFill>
+                        </a:ln>
+                      </wps:spPr>
+                      <wps:txbx>
+                        <w:txbxContent>
+                          <w:p>
+                            <w:r>
+                              <w:rPr>
+                                <w:lang w:val="en-US"/>
+                              </w:rPr>
+                              <w:t>Cashier</w:t>
+                            </w:r>
+                            <w:r>
+                              <w:rPr>
+                                <w:lang w:val="en-US"/>
+                              </w:rPr>
+                              <w:t xml:space="preserve"> </w:t>
+                            </w:r>
+                          </w:p>
+                        </w:txbxContent>
+                      </wps:txbx>
+                      <wps:bodyPr rot="0" spcFirstLastPara="0" vertOverflow="overflow" horzOverflow="overflow" vert="horz" wrap="square" lIns="91440" tIns="45720" rIns="91440" bIns="45720" numCol="1" spcCol="0" rtlCol="0" fromWordArt="0" anchor="t" anchorCtr="0" forceAA="0" compatLnSpc="1">
+                        <a:prstTxWarp prst="textNoShape">
+                          <a:avLst/>
+                        </a:prstTxWarp>
+                        <a:noAutofit/>
+                      </wps:bodyPr>
+                    </wps:wsp>
+                  </a:graphicData>
+                </a:graphic>
+                <wp14:sizeRelH relativeFrom="margin">
+                  <wp14:pctWidth>0</wp14:pctWidth>
+                </wp14:sizeRelH>
+                <wp14:sizeRelV relativeFrom="margin">
+                  <wp14:pctHeight>0</wp14:pctHeight>
+                </wp14:sizeRelV>
+              </wp:anchor>
+            </w:drawing>
+          </mc:Choice>
+          <mc:Fallback>
+            <w:pict>
+              <v:shape id="Tekstfelt 10" o:spid="_x0000_s1029" type="#_x0000_t202" style="position:absolute;margin-left:161.1pt;margin-top:69.2pt;width:51pt;height:22.8pt;z-index:251670528;visibility:visible;mso-wrap-style:square;mso-width-percent:0;mso-height-percent:0;mso-wrap-distance-left:9pt;mso-wrap-distance-top:0;mso-wrap-distance-right:9pt;mso-wrap-distance-bottom:0;mso-position-horizontal:absolute;mso-position-horizontal-relative:text;mso-position-vertical:absolute;mso-position-vertical-relative:text;mso-width-percent:0;mso-height-percent:0;mso-width-relative:margin;mso-height-relative:margin;v-text-anchor:top" o:gfxdata="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" fillcolor="white [3201]" strokecolor="white [3212]" strokeweight=".5pt">
                 <v:textbox>
                   <w:txbxContent>
                     <w:p>
                       <w:r>
-                        <w:t>Negative</w:t>
+                        <w:rPr>
+                          <w:lang w:val="en-US"/>
+                        </w:rPr>
+                        <w:t>Cashier</w:t>
                       </w:r>
                       <w:r>
-                        <w:t xml:space="preserve"> attitude </w:t>
+                        <w:rPr>
+                          <w:lang w:val="en-US"/>
+                        </w:rPr>
+                        <w:t xml:space="preserve"> </w:t>
+                      </w:r>
+                    </w:p>
+                  </w:txbxContent>
+                </v:textbox>
+              </v:shape>
+            </w:pict>
+          </mc:Fallback>
+        </mc:AlternateContent>
+      </w:r>
+      <w:r>
+        <w:rPr>
+          <w:noProof/>
+          <w:lang w:val="en-US"/>
+        </w:rPr>
+        <mc:AlternateContent>
+          <mc:Choice Requires="wps">
+            <w:drawing>
+              <wp:anchor distT="0" distB="0" distL="114300" distR="114300" simplePos="0" relativeHeight="251669504" behindDoc="0" locked="0" layoutInCell="1" allowOverlap="1">
+                <wp:simplePos x="0" y="0"/>
+                <wp:positionH relativeFrom="column">
+                  <wp:posOffset>1352550</wp:posOffset>
+                </wp:positionH>
+                <wp:positionV relativeFrom="paragraph">
+                  <wp:posOffset>787400</wp:posOffset>
+                </wp:positionV>
+                <wp:extent cx="807720" cy="289560"/>
+                <wp:effectExtent l="0" t="0" r="11430" b="15240"/>
+                <wp:wrapNone/>
+                <wp:docPr id="9" name="Tekstfelt 9"/>
+                <wp:cNvGraphicFramePr/>
+                <a:graphic xmlns:a="http://schemas.openxmlformats.org/drawingml/2006/main">
+                  <a:graphicData uri="http://schemas.microsoft.com/office/word/2010/wordprocessingShape">
+                    <wps:wsp>
+                      <wps:cNvSpPr txBox="1"/>
+                      <wps:spPr>
+                        <a:xfrm>
+                          <a:off x="0" y="0"/>
+                          <a:ext cx="807720" cy="289560"/>
+                        </a:xfrm>
+                        <a:prstGeom prst="rect">
+                          <a:avLst/>
+                        </a:prstGeom>
+                        <a:solidFill>
+                          <a:schemeClr val="lt1"/>
+                        </a:solidFill>
+                        <a:ln w="6350">
+                          <a:solidFill>
+                            <a:schemeClr val="bg1"/>
+                          </a:solidFill>
+                        </a:ln>
+                      </wps:spPr>
+                      <wps:txbx>
+                        <w:txbxContent>
+                          <w:p>
+                            <w:proofErr w:type="spellStart"/>
+                            <w:r>
+                              <w:t>Chairman</w:t>
+                            </w:r>
+                            <w:proofErr w:type="spellEnd"/>
+                          </w:p>
+                        </w:txbxContent>
+                      </wps:txbx>
+                      <wps:bodyPr rot="0" spcFirstLastPara="0" vertOverflow="overflow" horzOverflow="overflow" vert="horz" wrap="square" lIns="91440" tIns="45720" rIns="91440" bIns="45720" numCol="1" spcCol="0" rtlCol="0" fromWordArt="0" anchor="t" anchorCtr="0" forceAA="0" compatLnSpc="1">
+                        <a:prstTxWarp prst="textNoShape">
+                          <a:avLst/>
+                        </a:prstTxWarp>
+                        <a:noAutofit/>
+                      </wps:bodyPr>
+                    </wps:wsp>
+                  </a:graphicData>
+                </a:graphic>
+                <wp14:sizeRelH relativeFrom="margin">
+                  <wp14:pctWidth>0</wp14:pctWidth>
+                </wp14:sizeRelH>
+                <wp14:sizeRelV relativeFrom="margin">
+                  <wp14:pctHeight>0</wp14:pctHeight>
+                </wp14:sizeRelV>
+              </wp:anchor>
+            </w:drawing>
+          </mc:Choice>
+          <mc:Fallback>
+            <w:pict>
+              <v:shape id="Tekstfelt 9" o:spid="_x0000_s1030" type="#_x0000_t202" style="position:absolute;margin-left:106.5pt;margin-top:62pt;width:63.6pt;height:22.8pt;z-index:251669504;visibility:visible;mso-wrap-style:square;mso-width-percent:0;mso-height-percent:0;mso-wrap-distance-left:9pt;mso-wrap-distance-top:0;mso-wrap-distance-right:9pt;mso-wrap-distance-bottom:0;mso-position-horizontal:absolute;mso-position-horizontal-relative:text;mso-position-vertical:absolute;mso-position-vertical-relative:text;mso-width-percent:0;mso-height-percent:0;mso-width-relative:margin;mso-height-relative:margin;v-text-anchor:top" o:gfxdata="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" fillcolor="white [3201]" strokecolor="white [3212]" strokeweight=".5pt">
+                <v:textbox>
+                  <w:txbxContent>
+                    <w:p>
+                      <w:proofErr w:type="spellStart"/>
+                      <w:r>
+                        <w:t>Chairman</w:t>
+                      </w:r>
+                      <w:proofErr w:type="spellEnd"/>
+                    </w:p>
+                  </w:txbxContent>
+                </v:textbox>
+              </v:shape>
+            </w:pict>
+          </mc:Fallback>
+        </mc:AlternateContent>
+      </w:r>
+      <w:r>
+        <w:rPr>
+          <w:noProof/>
+          <w:lang w:val="en-US"/>
+        </w:rPr>
+        <mc:AlternateContent>
+          <mc:Choice Requires="wps">
+            <w:drawing>
+              <wp:anchor distT="0" distB="0" distL="114300" distR="114300" simplePos="0" relativeHeight="251674624" behindDoc="0" locked="0" layoutInCell="1" allowOverlap="1">
+                <wp:simplePos x="0" y="0"/>
+                <wp:positionH relativeFrom="column">
+                  <wp:posOffset>613410</wp:posOffset>
+                </wp:positionH>
+                <wp:positionV relativeFrom="paragraph">
+                  <wp:posOffset>2600960</wp:posOffset>
+                </wp:positionV>
+                <wp:extent cx="853440" cy="312420"/>
+                <wp:effectExtent l="0" t="0" r="22860" b="11430"/>
+                <wp:wrapNone/>
+                <wp:docPr id="14" name="Tekstfelt 14"/>
+                <wp:cNvGraphicFramePr/>
+                <a:graphic xmlns:a="http://schemas.openxmlformats.org/drawingml/2006/main">
+                  <a:graphicData uri="http://schemas.microsoft.com/office/word/2010/wordprocessingShape">
+                    <wps:wsp>
+                      <wps:cNvSpPr txBox="1"/>
+                      <wps:spPr>
+                        <a:xfrm>
+                          <a:off x="0" y="0"/>
+                          <a:ext cx="853440" cy="312420"/>
+                        </a:xfrm>
+                        <a:prstGeom prst="rect">
+                          <a:avLst/>
+                        </a:prstGeom>
+                        <a:solidFill>
+                          <a:schemeClr val="lt1"/>
+                        </a:solidFill>
+                        <a:ln w="6350">
+                          <a:solidFill>
+                            <a:schemeClr val="bg1"/>
+                          </a:solidFill>
+                        </a:ln>
+                      </wps:spPr>
+                      <wps:txbx>
+                        <w:txbxContent>
+                          <w:p>
+                            <w:pPr>
+                              <w:rPr>
+                                <w:lang w:val="en-US"/>
+                              </w:rPr>
+                            </w:pPr>
+                            <w:proofErr w:type="spellStart"/>
+                            <w:r>
+                              <w:rPr>
+                                <w:lang w:val="en-US"/>
+                              </w:rPr>
+                              <w:t>Comp</w:t>
+                            </w:r>
+                            <w:r>
+                              <w:rPr>
+                                <w:lang w:val="en-US"/>
+                              </w:rPr>
+                              <w:t>e</w:t>
+                            </w:r>
+                            <w:r>
+                              <w:rPr>
+                                <w:lang w:val="en-US"/>
+                              </w:rPr>
+                              <w:t>tion</w:t>
+                            </w:r>
+                            <w:proofErr w:type="spellEnd"/>
+                          </w:p>
+                        </w:txbxContent>
+                      </wps:txbx>
+                      <wps:bodyPr rot="0" spcFirstLastPara="0" vertOverflow="overflow" horzOverflow="overflow" vert="horz" wrap="square" lIns="91440" tIns="45720" rIns="91440" bIns="45720" numCol="1" spcCol="0" rtlCol="0" fromWordArt="0" anchor="t" anchorCtr="0" forceAA="0" compatLnSpc="1">
+                        <a:prstTxWarp prst="textNoShape">
+                          <a:avLst/>
+                        </a:prstTxWarp>
+                        <a:noAutofit/>
+                      </wps:bodyPr>
+                    </wps:wsp>
+                  </a:graphicData>
+                </a:graphic>
+                <wp14:sizeRelH relativeFrom="margin">
+                  <wp14:pctWidth>0</wp14:pctWidth>
+                </wp14:sizeRelH>
+                <wp14:sizeRelV relativeFrom="margin">
+                  <wp14:pctHeight>0</wp14:pctHeight>
+                </wp14:sizeRelV>
+              </wp:anchor>
+            </w:drawing>
+          </mc:Choice>
+          <mc:Fallback>
+            <w:pict>
+              <v:shape id="Tekstfelt 14" o:spid="_x0000_s1031" type="#_x0000_t202" style="position:absolute;margin-left:48.3pt;margin-top:204.8pt;width:67.2pt;height:24.6pt;z-index:251674624;visibility:visible;mso-wrap-style:square;mso-width-percent:0;mso-height-percent:0;mso-wrap-distance-left:9pt;mso-wrap-distance-top:0;mso-wrap-distance-right:9pt;mso-wrap-distance-bottom:0;mso-position-horizontal:absolute;mso-position-horizontal-relative:text;mso-position-vertical:absolute;mso-position-vertical-relative:text;mso-width-percent:0;mso-height-percent:0;mso-width-relative:margin;mso-height-relative:margin;v-text-anchor:top" o:gfxdata="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" fillcolor="white [3201]" strokecolor="white [3212]" strokeweight=".5pt">
+                <v:textbox>
+                  <w:txbxContent>
+                    <w:p>
+                      <w:pPr>
+                        <w:rPr>
+                          <w:lang w:val="en-US"/>
+                        </w:rPr>
+                      </w:pPr>
+                      <w:proofErr w:type="spellStart"/>
+                      <w:r>
+                        <w:rPr>
+                          <w:lang w:val="en-US"/>
+                        </w:rPr>
+                        <w:t>Comp</w:t>
+                      </w:r>
+                      <w:r>
+                        <w:rPr>
+                          <w:lang w:val="en-US"/>
+                        </w:rPr>
+                        <w:t>e</w:t>
+                      </w:r>
+                      <w:r>
+                        <w:rPr>
+                          <w:lang w:val="en-US"/>
+                        </w:rPr>
+                        <w:t>tion</w:t>
+                      </w:r>
+                      <w:proofErr w:type="spellEnd"/>
+                    </w:p>
+                  </w:txbxContent>
+                </v:textbox>
+              </v:shape>
+            </w:pict>
+          </mc:Fallback>
+        </mc:AlternateContent>
+      </w:r>
+      <w:r>
+        <w:rPr>
+          <w:noProof/>
+          <w:lang w:val="en-US"/>
+        </w:rPr>
+        <mc:AlternateContent>
+          <mc:Choice Requires="wps">
+            <w:drawing>
+              <wp:anchor distT="0" distB="0" distL="114300" distR="114300" simplePos="0" relativeHeight="251671552" behindDoc="0" locked="0" layoutInCell="1" allowOverlap="1">
+                <wp:simplePos x="0" y="0"/>
+                <wp:positionH relativeFrom="column">
+                  <wp:posOffset>1634490</wp:posOffset>
+                </wp:positionH>
+                <wp:positionV relativeFrom="paragraph">
+                  <wp:posOffset>1092200</wp:posOffset>
+                </wp:positionV>
+                <wp:extent cx="685800" cy="289560"/>
+                <wp:effectExtent l="0" t="0" r="19050" b="15240"/>
+                <wp:wrapNone/>
+                <wp:docPr id="11" name="Tekstfelt 11"/>
+                <wp:cNvGraphicFramePr/>
+                <a:graphic xmlns:a="http://schemas.openxmlformats.org/drawingml/2006/main">
+                  <a:graphicData uri="http://schemas.microsoft.com/office/word/2010/wordprocessingShape">
+                    <wps:wsp>
+                      <wps:cNvSpPr txBox="1"/>
+                      <wps:spPr>
+                        <a:xfrm>
+                          <a:off x="0" y="0"/>
+                          <a:ext cx="685800" cy="289560"/>
+                        </a:xfrm>
+                        <a:prstGeom prst="rect">
+                          <a:avLst/>
+                        </a:prstGeom>
+                        <a:solidFill>
+                          <a:schemeClr val="lt1"/>
+                        </a:solidFill>
+                        <a:ln w="6350">
+                          <a:solidFill>
+                            <a:schemeClr val="bg1"/>
+                          </a:solidFill>
+                        </a:ln>
+                      </wps:spPr>
+                      <wps:txbx>
+                        <w:txbxContent>
+                          <w:p>
+                            <w:r>
+                              <w:t>Coaches</w:t>
+                            </w:r>
+                          </w:p>
+                        </w:txbxContent>
+                      </wps:txbx>
+                      <wps:bodyPr rot="0" spcFirstLastPara="0" vertOverflow="overflow" horzOverflow="overflow" vert="horz" wrap="square" lIns="91440" tIns="45720" rIns="91440" bIns="45720" numCol="1" spcCol="0" rtlCol="0" fromWordArt="0" anchor="t" anchorCtr="0" forceAA="0" compatLnSpc="1">
+                        <a:prstTxWarp prst="textNoShape">
+                          <a:avLst/>
+                        </a:prstTxWarp>
+                        <a:noAutofit/>
+                      </wps:bodyPr>
+                    </wps:wsp>
+                  </a:graphicData>
+                </a:graphic>
+                <wp14:sizeRelH relativeFrom="margin">
+                  <wp14:pctWidth>0</wp14:pctWidth>
+                </wp14:sizeRelH>
+              </wp:anchor>
+            </w:drawing>
+          </mc:Choice>
+          <mc:Fallback>
+            <w:pict>
+              <v:shape id="Tekstfelt 11" o:spid="_x0000_s1032" type="#_x0000_t202" style="position:absolute;margin-left:128.7pt;margin-top:86pt;width:54pt;height:22.8pt;z-index:251671552;visibility:visible;mso-wrap-style:square;mso-width-percent:0;mso-wrap-distance-left:9pt;mso-wrap-distance-top:0;mso-wrap-distance-right:9pt;mso-wrap-distance-bottom:0;mso-position-horizontal:absolute;mso-position-horizontal-relative:text;mso-position-vertical:absolute;mso-position-vertical-relative:text;mso-width-percent:0;mso-width-relative:margin;v-text-anchor:top" o:gfxdata="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" fillcolor="white [3201]" strokecolor="white [3212]" strokeweight=".5pt">
+                <v:textbox>
+                  <w:txbxContent>
+                    <w:p>
+                      <w:r>
+                        <w:t>Coaches</w:t>
+                      </w:r>
+                    </w:p>
+                  </w:txbxContent>
+                </v:textbox>
+              </v:shape>
+            </w:pict>
+          </mc:Fallback>
+        </mc:AlternateContent>
+      </w:r>
+      <w:r>
+        <w:rPr>
+          <w:noProof/>
+          <w:lang w:val="en-US"/>
+        </w:rPr>
+        <mc:AlternateContent>
+          <mc:Choice Requires="wps">
+            <w:drawing>
+              <wp:anchor distT="0" distB="0" distL="114300" distR="114300" simplePos="0" relativeHeight="251668480" behindDoc="0" locked="0" layoutInCell="1" allowOverlap="1">
+                <wp:simplePos x="0" y="0"/>
+                <wp:positionH relativeFrom="column">
+                  <wp:posOffset>1047750</wp:posOffset>
+                </wp:positionH>
+                <wp:positionV relativeFrom="paragraph">
+                  <wp:posOffset>1290320</wp:posOffset>
+                </wp:positionV>
+                <wp:extent cx="701040" cy="259080"/>
+                <wp:effectExtent l="0" t="0" r="22860" b="26670"/>
+                <wp:wrapNone/>
+                <wp:docPr id="8" name="Tekstfelt 8"/>
+                <wp:cNvGraphicFramePr/>
+                <a:graphic xmlns:a="http://schemas.openxmlformats.org/drawingml/2006/main">
+                  <a:graphicData uri="http://schemas.microsoft.com/office/word/2010/wordprocessingShape">
+                    <wps:wsp>
+                      <wps:cNvSpPr txBox="1"/>
+                      <wps:spPr>
+                        <a:xfrm>
+                          <a:off x="0" y="0"/>
+                          <a:ext cx="701040" cy="259080"/>
+                        </a:xfrm>
+                        <a:prstGeom prst="rect">
+                          <a:avLst/>
+                        </a:prstGeom>
+                        <a:solidFill>
+                          <a:schemeClr val="bg1"/>
+                        </a:solidFill>
+                        <a:ln w="6350">
+                          <a:solidFill>
+                            <a:schemeClr val="bg1"/>
+                          </a:solidFill>
+                        </a:ln>
+                      </wps:spPr>
+                      <wps:txbx>
+                        <w:txbxContent>
+                          <w:p>
+                            <w:r>
+                              <w:t>End-user</w:t>
+                            </w:r>
+                          </w:p>
+                        </w:txbxContent>
+                      </wps:txbx>
+                      <wps:bodyPr rot="0" spcFirstLastPara="0" vertOverflow="overflow" horzOverflow="overflow" vert="horz" wrap="square" lIns="91440" tIns="45720" rIns="91440" bIns="45720" numCol="1" spcCol="0" rtlCol="0" fromWordArt="0" anchor="t" anchorCtr="0" forceAA="0" compatLnSpc="1">
+                        <a:prstTxWarp prst="textNoShape">
+                          <a:avLst/>
+                        </a:prstTxWarp>
+                        <a:noAutofit/>
+                      </wps:bodyPr>
+                    </wps:wsp>
+                  </a:graphicData>
+                </a:graphic>
+                <wp14:sizeRelH relativeFrom="margin">
+                  <wp14:pctWidth>0</wp14:pctWidth>
+                </wp14:sizeRelH>
+                <wp14:sizeRelV relativeFrom="margin">
+                  <wp14:pctHeight>0</wp14:pctHeight>
+                </wp14:sizeRelV>
+              </wp:anchor>
+            </w:drawing>
+          </mc:Choice>
+          <mc:Fallback>
+            <w:pict>
+              <v:shape id="Tekstfelt 8" o:spid="_x0000_s1033" type="#_x0000_t202" style="position:absolute;margin-left:82.5pt;margin-top:101.6pt;width:55.2pt;height:20.4pt;z-index:251668480;visibility:visible;mso-wrap-style:square;mso-width-percent:0;mso-height-percent:0;mso-wrap-distance-left:9pt;mso-wrap-distance-top:0;mso-wrap-distance-right:9pt;mso-wrap-distance-bottom:0;mso-position-horizontal:absolute;mso-position-horizontal-relative:text;mso-position-vertical:absolute;mso-position-vertical-relative:text;mso-width-percent:0;mso-height-percent:0;mso-width-relative:margin;mso-height-relative:margin;v-text-anchor:top" o:gfxdata="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" fillcolor="white [3212]" strokecolor="white [3212]" strokeweight=".5pt">
+                <v:textbox>
+                  <w:txbxContent>
+                    <w:p>
+                      <w:r>
+                        <w:t>End-user</w:t>
                       </w:r>
                     </w:p>
                   </w:txbxContent>
@@ -247,7 +855,7 @@
               <wp:anchor distT="0" distB="0" distL="114300" distR="114300" simplePos="0" relativeHeight="251663360" behindDoc="0" locked="0" layoutInCell="1" allowOverlap="1" wp14:anchorId="7099862C" wp14:editId="4CBD44EA">
                 <wp:simplePos x="0" y="0"/>
                 <wp:positionH relativeFrom="margin">
-                  <wp:posOffset>144780</wp:posOffset>
+                  <wp:align>left</wp:align>
                 </wp:positionH>
                 <wp:positionV relativeFrom="paragraph">
                   <wp:posOffset>1482090</wp:posOffset>
@@ -328,7 +936,7 @@
           </mc:Choice>
           <mc:Fallback>
             <w:pict>
-              <v:shape w14:anchorId="7099862C" id="Tekstfelt 5" o:spid="_x0000_s1028" type="#_x0000_t202" style="position:absolute;margin-left:11.4pt;margin-top:116.7pt;width:77.4pt;height:20.4pt;z-index:251663360;visibility:visible;mso-wrap-style:square;mso-width-percent:0;mso-height-percent:0;mso-wrap-distance-left:9pt;mso-wrap-distance-top:0;mso-wrap-distance-right:9pt;mso-wrap-distance-bottom:0;mso-position-horizontal:absolute;mso-position-horizontal-relative:margin;mso-position-vertical:absolute;mso-position-vertical-relative:text;mso-width-percent:0;mso-height-percent:0;mso-width-relative:margin;mso-height-relative:margin;v-text-anchor:top" o:gfxdata="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" fillcolor="white [3201]" strokecolor="#4472c4 [3204]" strokeweight="1pt">
+              <v:shape w14:anchorId="7099862C" id="Tekstfelt 5" o:spid="_x0000_s1034" type="#_x0000_t202" style="position:absolute;margin-left:0;margin-top:116.7pt;width:77.4pt;height:20.4pt;z-index:251663360;visibility:visible;mso-wrap-style:square;mso-width-percent:0;mso-height-percent:0;mso-wrap-distance-left:9pt;mso-wrap-distance-top:0;mso-wrap-distance-right:9pt;mso-wrap-distance-bottom:0;mso-position-horizontal:left;mso-position-horizontal-relative:margin;mso-position-vertical:absolute;mso-position-vertical-relative:text;mso-width-percent:0;mso-height-percent:0;mso-width-relative:margin;mso-height-relative:margin;v-text-anchor:top" o:gfxdata="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" fillcolor="white [3201]" strokecolor="#4472c4 [3204]" strokeweight="1pt">
                 <v:textbox>
                   <w:txbxContent>
                     <w:p>
@@ -347,18 +955,286 @@
                         <w:rPr>
                           <w:lang w:val="en-US"/>
                         </w:rPr>
-                        <w:t>mportant</w:t>
-                      </w:r>
-                      <w:r>
-                        <w:rPr>
-                          <w:lang w:val="en-US"/>
-                        </w:rPr>
-                        <w:t xml:space="preserve"> </w:t>
+                        <w:t xml:space="preserve">mportant </w:t>
                       </w:r>
                     </w:p>
                   </w:txbxContent>
                 </v:textbox>
                 <w10:wrap anchorx="margin"/>
+              </v:shape>
+            </w:pict>
+          </mc:Fallback>
+        </mc:AlternateContent>
+      </w:r>
+      <w:r>
+        <w:rPr>
+          <w:noProof/>
+        </w:rPr>
+        <mc:AlternateContent>
+          <mc:Choice Requires="wps">
+            <w:drawing>
+              <wp:anchor distT="0" distB="0" distL="114300" distR="114300" simplePos="0" relativeHeight="251665408" behindDoc="0" locked="0" layoutInCell="1" allowOverlap="1" wp14:anchorId="7099862C" wp14:editId="4CBD44EA">
+                <wp:simplePos x="0" y="0"/>
+                <wp:positionH relativeFrom="column">
+                  <wp:posOffset>2152650</wp:posOffset>
+                </wp:positionH>
+                <wp:positionV relativeFrom="paragraph">
+                  <wp:posOffset>3355340</wp:posOffset>
+                </wp:positionV>
+                <wp:extent cx="1188720" cy="259080"/>
+                <wp:effectExtent l="0" t="0" r="11430" b="26670"/>
+                <wp:wrapNone/>
+                <wp:docPr id="6" name="Tekstfelt 6"/>
+                <wp:cNvGraphicFramePr/>
+                <a:graphic xmlns:a="http://schemas.openxmlformats.org/drawingml/2006/main">
+                  <a:graphicData uri="http://schemas.microsoft.com/office/word/2010/wordprocessingShape">
+                    <wps:wsp>
+                      <wps:cNvSpPr txBox="1"/>
+                      <wps:spPr>
+                        <a:xfrm>
+                          <a:off x="0" y="0"/>
+                          <a:ext cx="1188720" cy="259080"/>
+                        </a:xfrm>
+                        <a:prstGeom prst="rect">
+                          <a:avLst/>
+                        </a:prstGeom>
+                        <a:ln/>
+                      </wps:spPr>
+                      <wps:style>
+                        <a:lnRef idx="2">
+                          <a:schemeClr val="accent1"/>
+                        </a:lnRef>
+                        <a:fillRef idx="1">
+                          <a:schemeClr val="lt1"/>
+                        </a:fillRef>
+                        <a:effectRef idx="0">
+                          <a:schemeClr val="accent1"/>
+                        </a:effectRef>
+                        <a:fontRef idx="minor">
+                          <a:schemeClr val="dk1"/>
+                        </a:fontRef>
+                      </wps:style>
+                      <wps:txbx>
+                        <w:txbxContent>
+                          <w:p>
+                            <w:r>
+                              <w:t xml:space="preserve">Negative attitude </w:t>
+                            </w:r>
+                          </w:p>
+                        </w:txbxContent>
+                      </wps:txbx>
+                      <wps:bodyPr rot="0" spcFirstLastPara="0" vertOverflow="overflow" horzOverflow="overflow" vert="horz" wrap="square" lIns="91440" tIns="45720" rIns="91440" bIns="45720" numCol="1" spcCol="0" rtlCol="0" fromWordArt="0" anchor="t" anchorCtr="0" forceAA="0" compatLnSpc="1">
+                        <a:prstTxWarp prst="textNoShape">
+                          <a:avLst/>
+                        </a:prstTxWarp>
+                        <a:noAutofit/>
+                      </wps:bodyPr>
+                    </wps:wsp>
+                  </a:graphicData>
+                </a:graphic>
+                <wp14:sizeRelH relativeFrom="margin">
+                  <wp14:pctWidth>0</wp14:pctWidth>
+                </wp14:sizeRelH>
+                <wp14:sizeRelV relativeFrom="margin">
+                  <wp14:pctHeight>0</wp14:pctHeight>
+                </wp14:sizeRelV>
+              </wp:anchor>
+            </w:drawing>
+          </mc:Choice>
+          <mc:Fallback>
+            <w:pict>
+              <v:shape w14:anchorId="7099862C" id="Tekstfelt 6" o:spid="_x0000_s1035" type="#_x0000_t202" style="position:absolute;margin-left:169.5pt;margin-top:264.2pt;width:93.6pt;height:20.4pt;z-index:251665408;visibility:visible;mso-wrap-style:square;mso-width-percent:0;mso-height-percent:0;mso-wrap-distance-left:9pt;mso-wrap-distance-top:0;mso-wrap-distance-right:9pt;mso-wrap-distance-bottom:0;mso-position-horizontal:absolute;mso-position-horizontal-relative:text;mso-position-vertical:absolute;mso-position-vertical-relative:text;mso-width-percent:0;mso-height-percent:0;mso-width-relative:margin;mso-height-relative:margin;v-text-anchor:top" o:gfxdata="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" fillcolor="white [3201]" strokecolor="#4472c4 [3204]" strokeweight="1pt">
+                <v:textbox>
+                  <w:txbxContent>
+                    <w:p>
+                      <w:r>
+                        <w:t xml:space="preserve">Negative attitude </w:t>
+                      </w:r>
+                    </w:p>
+                  </w:txbxContent>
+                </v:textbox>
+              </v:shape>
+            </w:pict>
+          </mc:Fallback>
+        </mc:AlternateContent>
+      </w:r>
+      <w:r>
+        <w:rPr>
+          <w:noProof/>
+        </w:rPr>
+        <mc:AlternateContent>
+          <mc:Choice Requires="wps">
+            <w:drawing>
+              <wp:anchor distT="0" distB="0" distL="114300" distR="114300" simplePos="0" relativeHeight="251666432" behindDoc="0" locked="0" layoutInCell="1" allowOverlap="1">
+                <wp:simplePos x="0" y="0"/>
+                <wp:positionH relativeFrom="column">
+                  <wp:posOffset>3409950</wp:posOffset>
+                </wp:positionH>
+                <wp:positionV relativeFrom="paragraph">
+                  <wp:posOffset>444500</wp:posOffset>
+                </wp:positionV>
+                <wp:extent cx="1981200" cy="266700"/>
+                <wp:effectExtent l="0" t="0" r="19050" b="19050"/>
+                <wp:wrapNone/>
+                <wp:docPr id="1" name="Tekstfelt 1"/>
+                <wp:cNvGraphicFramePr/>
+                <a:graphic xmlns:a="http://schemas.openxmlformats.org/drawingml/2006/main">
+                  <a:graphicData uri="http://schemas.microsoft.com/office/word/2010/wordprocessingShape">
+                    <wps:wsp>
+                      <wps:cNvSpPr txBox="1"/>
+                      <wps:spPr>
+                        <a:xfrm>
+                          <a:off x="0" y="0"/>
+                          <a:ext cx="1981200" cy="266700"/>
+                        </a:xfrm>
+                        <a:prstGeom prst="rect">
+                          <a:avLst/>
+                        </a:prstGeom>
+                        <a:solidFill>
+                          <a:schemeClr val="lt1"/>
+                        </a:solidFill>
+                        <a:ln w="6350">
+                          <a:solidFill>
+                            <a:schemeClr val="bg1"/>
+                          </a:solidFill>
+                        </a:ln>
+                      </wps:spPr>
+                      <wps:txbx>
+                        <w:txbxContent>
+                          <w:p>
+                            <w:r>
+                              <w:t>Customer (</w:t>
+                            </w:r>
+                            <w:proofErr w:type="spellStart"/>
+                            <w:r>
+                              <w:t>club</w:t>
+                            </w:r>
+                            <w:proofErr w:type="spellEnd"/>
+                            <w:r>
+                              <w:t xml:space="preserve"> management)</w:t>
+                            </w:r>
+                          </w:p>
+                          <w:p/>
+                        </w:txbxContent>
+                      </wps:txbx>
+                      <wps:bodyPr rot="0" spcFirstLastPara="0" vertOverflow="overflow" horzOverflow="overflow" vert="horz" wrap="square" lIns="91440" tIns="45720" rIns="91440" bIns="45720" numCol="1" spcCol="0" rtlCol="0" fromWordArt="0" anchor="t" anchorCtr="0" forceAA="0" compatLnSpc="1">
+                        <a:prstTxWarp prst="textNoShape">
+                          <a:avLst/>
+                        </a:prstTxWarp>
+                        <a:noAutofit/>
+                      </wps:bodyPr>
+                    </wps:wsp>
+                  </a:graphicData>
+                </a:graphic>
+                <wp14:sizeRelH relativeFrom="margin">
+                  <wp14:pctWidth>0</wp14:pctWidth>
+                </wp14:sizeRelH>
+              </wp:anchor>
+            </w:drawing>
+          </mc:Choice>
+          <mc:Fallback>
+            <w:pict>
+              <v:shape id="Tekstfelt 1" o:spid="_x0000_s1036" type="#_x0000_t202" style="position:absolute;margin-left:268.5pt;margin-top:35pt;width:156pt;height:21pt;z-index:251666432;visibility:visible;mso-wrap-style:square;mso-width-percent:0;mso-wrap-distance-left:9pt;mso-wrap-distance-top:0;mso-wrap-distance-right:9pt;mso-wrap-distance-bottom:0;mso-position-horizontal:absolute;mso-position-horizontal-relative:text;mso-position-vertical:absolute;mso-position-vertical-relative:text;mso-width-percent:0;mso-width-relative:margin;v-text-anchor:top" o:gfxdata="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" fillcolor="white [3201]" strokecolor="white [3212]" strokeweight=".5pt">
+                <v:textbox>
+                  <w:txbxContent>
+                    <w:p>
+                      <w:r>
+                        <w:t>Customer (</w:t>
+                      </w:r>
+                      <w:proofErr w:type="spellStart"/>
+                      <w:r>
+                        <w:t>club</w:t>
+                      </w:r>
+                      <w:proofErr w:type="spellEnd"/>
+                      <w:r>
+                        <w:t xml:space="preserve"> management)</w:t>
+                      </w:r>
+                    </w:p>
+                    <w:p/>
+                  </w:txbxContent>
+                </v:textbox>
+              </v:shape>
+            </w:pict>
+          </mc:Fallback>
+        </mc:AlternateContent>
+      </w:r>
+      <w:r>
+        <w:rPr>
+          <w:noProof/>
+        </w:rPr>
+        <mc:AlternateContent>
+          <mc:Choice Requires="wps">
+            <w:drawing>
+              <wp:anchor distT="0" distB="0" distL="114300" distR="114300" simplePos="0" relativeHeight="251667456" behindDoc="0" locked="0" layoutInCell="1" allowOverlap="1">
+                <wp:simplePos x="0" y="0"/>
+                <wp:positionH relativeFrom="column">
+                  <wp:posOffset>4453890</wp:posOffset>
+                </wp:positionH>
+                <wp:positionV relativeFrom="paragraph">
+                  <wp:posOffset>71120</wp:posOffset>
+                </wp:positionV>
+                <wp:extent cx="914400" cy="274320"/>
+                <wp:effectExtent l="0" t="0" r="15240" b="11430"/>
+                <wp:wrapNone/>
+                <wp:docPr id="7" name="Tekstfelt 7"/>
+                <wp:cNvGraphicFramePr/>
+                <a:graphic xmlns:a="http://schemas.openxmlformats.org/drawingml/2006/main">
+                  <a:graphicData uri="http://schemas.microsoft.com/office/word/2010/wordprocessingShape">
+                    <wps:wsp>
+                      <wps:cNvSpPr txBox="1"/>
+                      <wps:spPr>
+                        <a:xfrm>
+                          <a:off x="0" y="0"/>
+                          <a:ext cx="914400" cy="274320"/>
+                        </a:xfrm>
+                        <a:prstGeom prst="rect">
+                          <a:avLst/>
+                        </a:prstGeom>
+                        <a:solidFill>
+                          <a:schemeClr val="lt1"/>
+                        </a:solidFill>
+                        <a:ln w="6350">
+                          <a:solidFill>
+                            <a:schemeClr val="bg1"/>
+                          </a:solidFill>
+                        </a:ln>
+                      </wps:spPr>
+                      <wps:txbx>
+                        <w:txbxContent>
+                          <w:p>
+                            <w:r>
+                              <w:t>Sponsor</w:t>
+                            </w:r>
+                          </w:p>
+                        </w:txbxContent>
+                      </wps:txbx>
+                      <wps:bodyPr rot="0" spcFirstLastPara="0" vertOverflow="overflow" horzOverflow="overflow" vert="horz" wrap="none" lIns="91440" tIns="45720" rIns="91440" bIns="45720" numCol="1" spcCol="0" rtlCol="0" fromWordArt="0" anchor="t" anchorCtr="0" forceAA="0" compatLnSpc="1">
+                        <a:prstTxWarp prst="textNoShape">
+                          <a:avLst/>
+                        </a:prstTxWarp>
+                        <a:noAutofit/>
+                      </wps:bodyPr>
+                    </wps:wsp>
+                  </a:graphicData>
+                </a:graphic>
+                <wp14:sizeRelV relativeFrom="margin">
+                  <wp14:pctHeight>0</wp14:pctHeight>
+                </wp14:sizeRelV>
+              </wp:anchor>
+            </w:drawing>
+          </mc:Choice>
+          <mc:Fallback>
+            <w:pict>
+              <v:shape id="Tekstfelt 7" o:spid="_x0000_s1037" type="#_x0000_t202" style="position:absolute;margin-left:350.7pt;margin-top:5.6pt;width:1in;height:21.6pt;z-index:251667456;visibility:visible;mso-wrap-style:none;mso-height-percent:0;mso-wrap-distance-left:9pt;mso-wrap-distance-top:0;mso-wrap-distance-right:9pt;mso-wrap-distance-bottom:0;mso-position-horizontal:absolute;mso-position-horizontal-relative:text;mso-position-vertical:absolute;mso-position-vertical-relative:text;mso-height-percent:0;mso-height-relative:margin;v-text-anchor:top" o:gfxdata="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" fillcolor="white [3201]" strokecolor="white [3212]" strokeweight=".5pt">
+                <v:textbox>
+                  <w:txbxContent>
+                    <w:p>
+                      <w:r>
+                        <w:t>Sponsor</w:t>
+                      </w:r>
+                    </w:p>
+                  </w:txbxContent>
+                </v:textbox>
               </v:shape>
             </w:pict>
           </mc:Fallback>
@@ -450,7 +1326,7 @@
           </mc:Choice>
           <mc:Fallback>
             <w:pict>
-              <v:shape w14:anchorId="7099862C" id="Tekstfelt 4" o:spid="_x0000_s1029" type="#_x0000_t202" style="position:absolute;margin-left:348pt;margin-top:113.4pt;width:88.8pt;height:20.4pt;z-index:251661312;visibility:visible;mso-wrap-style:square;mso-width-percent:0;mso-height-percent:0;mso-wrap-distance-left:9pt;mso-wrap-distance-top:0;mso-wrap-distance-right:9pt;mso-wrap-distance-bottom:0;mso-position-horizontal:absolute;mso-position-horizontal-relative:text;mso-position-vertical:absolute;mso-position-vertical-relative:text;mso-width-percent:0;mso-height-percent:0;mso-width-relative:margin;mso-height-relative:margin;v-text-anchor:top" o:gfxdata="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" fillcolor="white [3201]" strokecolor="#4472c4 [3204]" strokeweight="1pt">
+              <v:shape w14:anchorId="7099862C" id="Tekstfelt 4" o:spid="_x0000_s1038" type="#_x0000_t202" style="position:absolute;margin-left:348pt;margin-top:113.4pt;width:88.8pt;height:20.4pt;z-index:251661312;visibility:visible;mso-wrap-style:square;mso-width-percent:0;mso-height-percent:0;mso-wrap-distance-left:9pt;mso-wrap-distance-top:0;mso-wrap-distance-right:9pt;mso-wrap-distance-bottom:0;mso-position-horizontal:absolute;mso-position-horizontal-relative:text;mso-position-vertical:absolute;mso-position-vertical-relative:text;mso-width-percent:0;mso-height-percent:0;mso-width-relative:margin;mso-height-relative:margin;v-text-anchor:top" o:gfxdata="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" fillcolor="white [3201]" strokecolor="#4472c4 [3204]" strokeweight="1pt">
                 <v:textbox>
                   <w:txbxContent>
                     <w:p>
@@ -486,11 +1362,143 @@
             <wp:cNvGraphicFramePr/>
             <a:graphic xmlns:a="http://schemas.openxmlformats.org/drawingml/2006/main">
               <a:graphicData uri="http://schemas.openxmlformats.org/drawingml/2006/diagram">
-                <dgm:relIds xmlns:dgm="http://schemas.openxmlformats.org/drawingml/2006/diagram" xmlns:r="http://schemas.openxmlformats.org/officeDocument/2006/relationships" r:dm="rId4" r:lo="rId5" r:qs="rId6" r:cs="rId7"/>
+                <dgm:relIds xmlns:dgm="http://schemas.openxmlformats.org/drawingml/2006/diagram" xmlns:r="http://schemas.openxmlformats.org/officeDocument/2006/relationships" r:dm="rId5" r:lo="rId6" r:qs="rId7" r:cs="rId8"/>
               </a:graphicData>
             </a:graphic>
           </wp:inline>
         </w:drawing>
+      </w:r>
+    </w:p>
+    <w:p>
+      <w:pPr>
+        <w:rPr>
+          <w:lang w:val="en-US"/>
+        </w:rPr>
+      </w:pPr>
+    </w:p>
+    <w:p>
+      <w:pPr>
+        <w:rPr>
+          <w:lang w:val="en-US"/>
+        </w:rPr>
+      </w:pPr>
+      <w:bookmarkStart w:id="0" w:name="_GoBack"/>
+      <w:bookmarkEnd w:id="0"/>
+    </w:p>
+    <w:p>
+      <w:pPr>
+        <w:tabs>
+          <w:tab w:val="left" w:pos="4296"/>
+        </w:tabs>
+        <w:rPr>
+          <w:lang w:val="en-US"/>
+        </w:rPr>
+      </w:pPr>
+      <w:r>
+        <w:rPr>
+          <w:noProof/>
+          <w:lang w:val="en-US"/>
+        </w:rPr>
+        <mc:AlternateContent>
+          <mc:Choice Requires="wps">
+            <w:drawing>
+              <wp:anchor distT="0" distB="0" distL="114300" distR="114300" simplePos="0" relativeHeight="251672576" behindDoc="0" locked="0" layoutInCell="1" allowOverlap="1">
+                <wp:simplePos x="0" y="0"/>
+                <wp:positionH relativeFrom="column">
+                  <wp:posOffset>2967990</wp:posOffset>
+                </wp:positionH>
+                <wp:positionV relativeFrom="paragraph">
+                  <wp:posOffset>264795</wp:posOffset>
+                </wp:positionV>
+                <wp:extent cx="1356360" cy="289560"/>
+                <wp:effectExtent l="0" t="0" r="15240" b="15240"/>
+                <wp:wrapNone/>
+                <wp:docPr id="12" name="Tekstfelt 12"/>
+                <wp:cNvGraphicFramePr/>
+                <a:graphic xmlns:a="http://schemas.openxmlformats.org/drawingml/2006/main">
+                  <a:graphicData uri="http://schemas.microsoft.com/office/word/2010/wordprocessingShape">
+                    <wps:wsp>
+                      <wps:cNvSpPr txBox="1"/>
+                      <wps:spPr>
+                        <a:xfrm>
+                          <a:off x="0" y="0"/>
+                          <a:ext cx="1356360" cy="289560"/>
+                        </a:xfrm>
+                        <a:prstGeom prst="rect">
+                          <a:avLst/>
+                        </a:prstGeom>
+                        <a:solidFill>
+                          <a:schemeClr val="lt1"/>
+                        </a:solidFill>
+                        <a:ln w="6350">
+                          <a:solidFill>
+                            <a:schemeClr val="bg1"/>
+                          </a:solidFill>
+                        </a:ln>
+                      </wps:spPr>
+                      <wps:txbx>
+                        <w:txbxContent>
+                          <w:p>
+                            <w:pPr>
+                              <w:rPr>
+                                <w:lang w:val="en-US"/>
+                              </w:rPr>
+                            </w:pPr>
+                            <w:r>
+                              <w:rPr>
+                                <w:lang w:val="en-US"/>
+                              </w:rPr>
+                              <w:t>Project members</w:t>
+                            </w:r>
+                          </w:p>
+                        </w:txbxContent>
+                      </wps:txbx>
+                      <wps:bodyPr rot="0" spcFirstLastPara="0" vertOverflow="overflow" horzOverflow="overflow" vert="horz" wrap="square" lIns="91440" tIns="45720" rIns="91440" bIns="45720" numCol="1" spcCol="0" rtlCol="0" fromWordArt="0" anchor="t" anchorCtr="0" forceAA="0" compatLnSpc="1">
+                        <a:prstTxWarp prst="textNoShape">
+                          <a:avLst/>
+                        </a:prstTxWarp>
+                        <a:noAutofit/>
+                      </wps:bodyPr>
+                    </wps:wsp>
+                  </a:graphicData>
+                </a:graphic>
+                <wp14:sizeRelV relativeFrom="margin">
+                  <wp14:pctHeight>0</wp14:pctHeight>
+                </wp14:sizeRelV>
+              </wp:anchor>
+            </w:drawing>
+          </mc:Choice>
+          <mc:Fallback>
+            <w:pict>
+              <v:shape id="Tekstfelt 12" o:spid="_x0000_s1039" type="#_x0000_t202" style="position:absolute;margin-left:233.7pt;margin-top:20.85pt;width:106.8pt;height:22.8pt;z-index:251672576;visibility:visible;mso-wrap-style:square;mso-height-percent:0;mso-wrap-distance-left:9pt;mso-wrap-distance-top:0;mso-wrap-distance-right:9pt;mso-wrap-distance-bottom:0;mso-position-horizontal:absolute;mso-position-horizontal-relative:text;mso-position-vertical:absolute;mso-position-vertical-relative:text;mso-height-percent:0;mso-height-relative:margin;v-text-anchor:top" o:gfxdata="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" fillcolor="white [3201]" strokecolor="white [3212]" strokeweight=".5pt">
+                <v:textbox>
+                  <w:txbxContent>
+                    <w:p>
+                      <w:pPr>
+                        <w:rPr>
+                          <w:lang w:val="en-US"/>
+                        </w:rPr>
+                      </w:pPr>
+                      <w:r>
+                        <w:rPr>
+                          <w:lang w:val="en-US"/>
+                        </w:rPr>
+                        <w:t>Project members</w:t>
+                      </w:r>
+                    </w:p>
+                  </w:txbxContent>
+                </v:textbox>
+              </v:shape>
+            </w:pict>
+          </mc:Fallback>
+        </mc:AlternateContent>
+      </w:r>
+      <w:r>
+        <w:rPr>
+          <w:lang w:val="en-US"/>
+        </w:rPr>
+        <w:tab/>
+        <w:t>Add later:</w:t>
       </w:r>
     </w:p>
     <w:sectPr>
@@ -501,6 +1509,154 @@
     </w:sectPr>
   </w:body>
 </w:document>
+</file>
+
+<file path=word/numbering.xml><?xml version="1.0" encoding="utf-8"?>
+<w:numbering xmlns:wpc="http://schemas.microsoft.com/office/word/2010/wordprocessingCanvas" xmlns:cx="http://schemas.microsoft.com/office/drawing/2014/chartex" xmlns:cx1="http://schemas.microsoft.com/office/drawing/2015/9/8/chartex" xmlns:cx2="http://schemas.microsoft.com/office/drawing/2015/10/21/chartex" xmlns:cx3="http://schemas.microsoft.com/office/drawing/2016/5/9/chartex" xmlns:cx4="http://schemas.microsoft.com/office/drawing/2016/5/10/chartex" xmlns:cx5="http://schemas.microsoft.com/office/drawing/2016/5/11/chartex" xmlns:cx6="http://schemas.microsoft.com/office/drawing/2016/5/12/chartex" xmlns:cx7="http://schemas.microsoft.com/office/drawing/2016/5/13/chartex" xmlns:cx8="http://schemas.microsoft.com/office/drawing/2016/5/14/chartex" xmlns:mc="http://schemas.openxmlformats.org/markup-compatibility/2006" xmlns:aink="http://schemas.microsoft.com/office/drawing/2016/ink" xmlns:am3d="http://schemas.microsoft.com/office/drawing/2017/model3d" xmlns:o="urn:schemas-microsoft-com:office:office" xmlns:r="http://schemas.openxmlformats.org/officeDocument/2006/relationships" xmlns:m="http://schemas.openxmlformats.org/officeDocument/2006/math" xmlns:v="urn:schemas-microsoft-com:vml" xmlns:wp14="http://schemas.microsoft.com/office/word/2010/wordprocessingDrawing" xmlns:wp="http://schemas.openxmlformats.org/drawingml/2006/wordprocessingDrawing" xmlns:w10="urn:schemas-microsoft-com:office:word" xmlns:w="http://schemas.openxmlformats.org/wordprocessingml/2006/main" xmlns:w14="http://schemas.microsoft.com/office/word/2010/wordml" xmlns:w15="http://schemas.microsoft.com/office/word/2012/wordml" xmlns:w16cid="http://schemas.microsoft.com/office/word/2016/wordml/cid" xmlns:w16se="http://schemas.microsoft.com/office/word/2015/wordml/symex" xmlns:wpg="http://schemas.microsoft.com/office/word/2010/wordprocessingGroup" xmlns:wpi="http://schemas.microsoft.com/office/word/2010/wordprocessingInk" xmlns:wne="http://schemas.microsoft.com/office/word/2006/wordml" xmlns:wps="http://schemas.microsoft.com/office/word/2010/wordprocessingShape" mc:Ignorable="w14 w15 w16se w16cid wp14">
+  <w:abstractNum w:abstractNumId="0" w15:restartNumberingAfterBreak="0">
+    <w:nsid w:val="42545CA8"/>
+    <w:multiLevelType w:val="hybridMultilevel"/>
+    <w:tmpl w:val="DA8EF90E"/>
+    <w:lvl w:ilvl="0" w:tplc="15D01262">
+      <w:start w:val="1"/>
+      <w:numFmt w:val="bullet"/>
+      <w:lvlText w:val="•"/>
+      <w:lvlJc w:val="left"/>
+      <w:pPr>
+        <w:tabs>
+          <w:tab w:val="num" w:pos="720"/>
+        </w:tabs>
+        <w:ind w:left="720" w:hanging="360"/>
+      </w:pPr>
+      <w:rPr>
+        <w:rFonts w:ascii="Times New Roman" w:hAnsi="Times New Roman" w:hint="default"/>
+      </w:rPr>
+    </w:lvl>
+    <w:lvl w:ilvl="1" w:tplc="ADE0DAE6" w:tentative="1">
+      <w:start w:val="1"/>
+      <w:numFmt w:val="bullet"/>
+      <w:lvlText w:val="•"/>
+      <w:lvlJc w:val="left"/>
+      <w:pPr>
+        <w:tabs>
+          <w:tab w:val="num" w:pos="1440"/>
+        </w:tabs>
+        <w:ind w:left="1440" w:hanging="360"/>
+      </w:pPr>
+      <w:rPr>
+        <w:rFonts w:ascii="Times New Roman" w:hAnsi="Times New Roman" w:hint="default"/>
+      </w:rPr>
+    </w:lvl>
+    <w:lvl w:ilvl="2" w:tplc="624A1B3E" w:tentative="1">
+      <w:start w:val="1"/>
+      <w:numFmt w:val="bullet"/>
+      <w:lvlText w:val="•"/>
+      <w:lvlJc w:val="left"/>
+      <w:pPr>
+        <w:tabs>
+          <w:tab w:val="num" w:pos="2160"/>
+        </w:tabs>
+        <w:ind w:left="2160" w:hanging="360"/>
+      </w:pPr>
+      <w:rPr>
+        <w:rFonts w:ascii="Times New Roman" w:hAnsi="Times New Roman" w:hint="default"/>
+      </w:rPr>
+    </w:lvl>
+    <w:lvl w:ilvl="3" w:tplc="84F4F2C6" w:tentative="1">
+      <w:start w:val="1"/>
+      <w:numFmt w:val="bullet"/>
+      <w:lvlText w:val="•"/>
+      <w:lvlJc w:val="left"/>
+      <w:pPr>
+        <w:tabs>
+          <w:tab w:val="num" w:pos="2880"/>
+        </w:tabs>
+        <w:ind w:left="2880" w:hanging="360"/>
+      </w:pPr>
+      <w:rPr>
+        <w:rFonts w:ascii="Times New Roman" w:hAnsi="Times New Roman" w:hint="default"/>
+      </w:rPr>
+    </w:lvl>
+    <w:lvl w:ilvl="4" w:tplc="58AC369C" w:tentative="1">
+      <w:start w:val="1"/>
+      <w:numFmt w:val="bullet"/>
+      <w:lvlText w:val="•"/>
+      <w:lvlJc w:val="left"/>
+      <w:pPr>
+        <w:tabs>
+          <w:tab w:val="num" w:pos="3600"/>
+        </w:tabs>
+        <w:ind w:left="3600" w:hanging="360"/>
+      </w:pPr>
+      <w:rPr>
+        <w:rFonts w:ascii="Times New Roman" w:hAnsi="Times New Roman" w:hint="default"/>
+      </w:rPr>
+    </w:lvl>
+    <w:lvl w:ilvl="5" w:tplc="657A862A" w:tentative="1">
+      <w:start w:val="1"/>
+      <w:numFmt w:val="bullet"/>
+      <w:lvlText w:val="•"/>
+      <w:lvlJc w:val="left"/>
+      <w:pPr>
+        <w:tabs>
+          <w:tab w:val="num" w:pos="4320"/>
+        </w:tabs>
+        <w:ind w:left="4320" w:hanging="360"/>
+      </w:pPr>
+      <w:rPr>
+        <w:rFonts w:ascii="Times New Roman" w:hAnsi="Times New Roman" w:hint="default"/>
+      </w:rPr>
+    </w:lvl>
+    <w:lvl w:ilvl="6" w:tplc="9D30CA00" w:tentative="1">
+      <w:start w:val="1"/>
+      <w:numFmt w:val="bullet"/>
+      <w:lvlText w:val="•"/>
+      <w:lvlJc w:val="left"/>
+      <w:pPr>
+        <w:tabs>
+          <w:tab w:val="num" w:pos="5040"/>
+        </w:tabs>
+        <w:ind w:left="5040" w:hanging="360"/>
+      </w:pPr>
+      <w:rPr>
+        <w:rFonts w:ascii="Times New Roman" w:hAnsi="Times New Roman" w:hint="default"/>
+      </w:rPr>
+    </w:lvl>
+    <w:lvl w:ilvl="7" w:tplc="DFB0EFBA" w:tentative="1">
+      <w:start w:val="1"/>
+      <w:numFmt w:val="bullet"/>
+      <w:lvlText w:val="•"/>
+      <w:lvlJc w:val="left"/>
+      <w:pPr>
+        <w:tabs>
+          <w:tab w:val="num" w:pos="5760"/>
+        </w:tabs>
+        <w:ind w:left="5760" w:hanging="360"/>
+      </w:pPr>
+      <w:rPr>
+        <w:rFonts w:ascii="Times New Roman" w:hAnsi="Times New Roman" w:hint="default"/>
+      </w:rPr>
+    </w:lvl>
+    <w:lvl w:ilvl="8" w:tplc="5B2E5B26" w:tentative="1">
+      <w:start w:val="1"/>
+      <w:numFmt w:val="bullet"/>
+      <w:lvlText w:val="•"/>
+      <w:lvlJc w:val="left"/>
+      <w:pPr>
+        <w:tabs>
+          <w:tab w:val="num" w:pos="6480"/>
+        </w:tabs>
+        <w:ind w:left="6480" w:hanging="360"/>
+      </w:pPr>
+      <w:rPr>
+        <w:rFonts w:ascii="Times New Roman" w:hAnsi="Times New Roman" w:hint="default"/>
+      </w:rPr>
+    </w:lvl>
+  </w:abstractNum>
+  <w:num w:numId="1">
+    <w:abstractNumId w:val="0"/>
+  </w:num>
+</w:numbering>
 </file>
 
 <file path=word/styles.xml><?xml version="1.0" encoding="utf-8"?>
@@ -904,7 +2060,6 @@
   <w:style w:type="character" w:default="1" w:styleId="Standardskrifttypeiafsnit">
     <w:name w:val="Default Paragraph Font"/>
     <w:uiPriority w:val="1"/>
-    <w:semiHidden/>
     <w:unhideWhenUsed/>
   </w:style>
   <w:style w:type="table" w:default="1" w:styleId="Tabel-Normal">
@@ -1726,9 +2881,13 @@
         </a:p>
       </dgm:t>
     </dgm:pt>
-    <dgm:pt modelId="{4A9AE5D3-048C-46C6-BCA4-5C76A6AD4A07}">
+    <dgm:pt modelId="{EF856ACE-87AF-46C5-9277-3801807ADEFB}">
       <dgm:prSet phldrT="[Tekst]"/>
-      <dgm:spPr/>
+      <dgm:spPr>
+        <a:solidFill>
+          <a:schemeClr val="bg1"/>
+        </a:solidFill>
+      </dgm:spPr>
       <dgm:t>
         <a:bodyPr/>
         <a:lstStyle/>
@@ -1737,7 +2896,7 @@
         </a:p>
       </dgm:t>
     </dgm:pt>
-    <dgm:pt modelId="{0119C6A5-8F96-4CEE-9E59-280B469707BA}" type="parTrans" cxnId="{E367B277-6640-4DF2-B7FD-7FF7B5C01637}">
+    <dgm:pt modelId="{4AD1D316-9A6E-4737-9BEC-B3DAA618F2DD}" type="sibTrans" cxnId="{83DC2D3F-0F0A-427A-9586-BD5578127AEB}">
       <dgm:prSet/>
       <dgm:spPr/>
       <dgm:t>
@@ -1748,106 +2907,7 @@
         </a:p>
       </dgm:t>
     </dgm:pt>
-    <dgm:pt modelId="{F970C3C1-0878-4DA6-AADF-B14828831F63}" type="sibTrans" cxnId="{E367B277-6640-4DF2-B7FD-7FF7B5C01637}">
-      <dgm:prSet/>
-      <dgm:spPr/>
-      <dgm:t>
-        <a:bodyPr/>
-        <a:lstStyle/>
-        <a:p>
-          <a:endParaRPr lang="da-DK"/>
-        </a:p>
-      </dgm:t>
-    </dgm:pt>
-    <dgm:pt modelId="{51123FDC-C457-455B-95CA-E2AFDB53CDD6}">
-      <dgm:prSet phldrT="[Tekst]" phldr="1"/>
-      <dgm:spPr/>
-      <dgm:t>
-        <a:bodyPr/>
-        <a:lstStyle/>
-        <a:p>
-          <a:endParaRPr lang="da-DK"/>
-        </a:p>
-      </dgm:t>
-    </dgm:pt>
-    <dgm:pt modelId="{6480484D-300E-4961-8DDC-C56D76BEEA5C}" type="parTrans" cxnId="{48B1AA55-9E13-45EF-B0FD-85D9F55F47DD}">
-      <dgm:prSet/>
-      <dgm:spPr/>
-      <dgm:t>
-        <a:bodyPr/>
-        <a:lstStyle/>
-        <a:p>
-          <a:endParaRPr lang="da-DK"/>
-        </a:p>
-      </dgm:t>
-    </dgm:pt>
-    <dgm:pt modelId="{3CDD6C47-DDC7-4298-9061-E62CD02B00CD}" type="sibTrans" cxnId="{48B1AA55-9E13-45EF-B0FD-85D9F55F47DD}">
-      <dgm:prSet/>
-      <dgm:spPr/>
-      <dgm:t>
-        <a:bodyPr/>
-        <a:lstStyle/>
-        <a:p>
-          <a:endParaRPr lang="da-DK"/>
-        </a:p>
-      </dgm:t>
-    </dgm:pt>
-    <dgm:pt modelId="{8D067E26-F144-4EF7-AAB0-875433666561}">
-      <dgm:prSet phldrT="[Tekst]" phldr="1"/>
-      <dgm:spPr/>
-      <dgm:t>
-        <a:bodyPr/>
-        <a:lstStyle/>
-        <a:p>
-          <a:endParaRPr lang="da-DK"/>
-        </a:p>
-      </dgm:t>
-    </dgm:pt>
-    <dgm:pt modelId="{BDBD9B83-740A-4A2D-A940-981C0797E450}" type="parTrans" cxnId="{94605C05-5DDA-4905-95C4-FC594C3448C8}">
-      <dgm:prSet/>
-      <dgm:spPr/>
-      <dgm:t>
-        <a:bodyPr/>
-        <a:lstStyle/>
-        <a:p>
-          <a:endParaRPr lang="da-DK"/>
-        </a:p>
-      </dgm:t>
-    </dgm:pt>
-    <dgm:pt modelId="{599DD67D-8EE0-40EB-B2DF-A87DC78A1603}" type="sibTrans" cxnId="{94605C05-5DDA-4905-95C4-FC594C3448C8}">
-      <dgm:prSet/>
-      <dgm:spPr/>
-      <dgm:t>
-        <a:bodyPr/>
-        <a:lstStyle/>
-        <a:p>
-          <a:endParaRPr lang="da-DK"/>
-        </a:p>
-      </dgm:t>
-    </dgm:pt>
-    <dgm:pt modelId="{83744DC5-16FD-41B3-A8AB-BAD83CEA79B4}">
-      <dgm:prSet phldrT="[Tekst]" phldr="1"/>
-      <dgm:spPr/>
-      <dgm:t>
-        <a:bodyPr/>
-        <a:lstStyle/>
-        <a:p>
-          <a:endParaRPr lang="da-DK"/>
-        </a:p>
-      </dgm:t>
-    </dgm:pt>
-    <dgm:pt modelId="{37E799AC-4250-4846-A921-643B67D693D6}" type="parTrans" cxnId="{A3781704-6B12-4CC4-AF7E-83FA65D1D71B}">
-      <dgm:prSet/>
-      <dgm:spPr/>
-      <dgm:t>
-        <a:bodyPr/>
-        <a:lstStyle/>
-        <a:p>
-          <a:endParaRPr lang="da-DK"/>
-        </a:p>
-      </dgm:t>
-    </dgm:pt>
-    <dgm:pt modelId="{36E62662-7BC8-4C40-81DC-491517F4D94C}" type="sibTrans" cxnId="{A3781704-6B12-4CC4-AF7E-83FA65D1D71B}">
+    <dgm:pt modelId="{DC116DAF-49FB-47E8-9203-64F597F21D20}" type="parTrans" cxnId="{83DC2D3F-0F0A-427A-9586-BD5578127AEB}">
       <dgm:prSet/>
       <dgm:spPr/>
       <dgm:t>
@@ -1873,7 +2933,7 @@
       <dgm:spPr/>
     </dgm:pt>
     <dgm:pt modelId="{9B1C3715-AA64-4D52-A96D-E809BF153ED8}" type="pres">
-      <dgm:prSet presAssocID="{EB2058F3-55E9-478E-9479-1063A3F74931}" presName="rect1" presStyleLbl="node1" presStyleIdx="0" presStyleCnt="4" custLinFactNeighborX="-595" custLinFactNeighborY="-1190">
+      <dgm:prSet presAssocID="{EB2058F3-55E9-478E-9479-1063A3F74931}" presName="rect1" presStyleLbl="node1" presStyleIdx="0" presStyleCnt="4" custLinFactY="74405" custLinFactNeighborX="-91071" custLinFactNeighborY="100000">
         <dgm:presLayoutVars>
           <dgm:chMax val="0"/>
           <dgm:chPref val="0"/>
@@ -1883,46 +2943,52 @@
       <dgm:spPr/>
     </dgm:pt>
     <dgm:pt modelId="{252F4373-EB4D-4FD7-989B-67AF8301DE3A}" type="pres">
-      <dgm:prSet presAssocID="{EB2058F3-55E9-478E-9479-1063A3F74931}" presName="rect2" presStyleLbl="node1" presStyleIdx="1" presStyleCnt="4">
+      <dgm:prSet presAssocID="{EB2058F3-55E9-478E-9479-1063A3F74931}" presName="rect2" presStyleLbl="node1" presStyleIdx="1" presStyleCnt="4" custLinFactX="-52797" custLinFactY="48036" custLinFactNeighborX="-100000" custLinFactNeighborY="100000">
         <dgm:presLayoutVars>
           <dgm:chMax val="0"/>
           <dgm:chPref val="0"/>
           <dgm:bulletEnabled val="1"/>
         </dgm:presLayoutVars>
       </dgm:prSet>
-      <dgm:spPr/>
+      <dgm:spPr>
+        <a:solidFill>
+          <a:schemeClr val="bg1"/>
+        </a:solidFill>
+      </dgm:spPr>
     </dgm:pt>
     <dgm:pt modelId="{F3EDEF1B-5A2F-4252-BE78-88AB390D149A}" type="pres">
-      <dgm:prSet presAssocID="{EB2058F3-55E9-478E-9479-1063A3F74931}" presName="rect3" presStyleLbl="node1" presStyleIdx="2" presStyleCnt="4">
+      <dgm:prSet presAssocID="{EB2058F3-55E9-478E-9479-1063A3F74931}" presName="rect3" presStyleLbl="node1" presStyleIdx="2" presStyleCnt="4" custLinFactNeighborX="-31726" custLinFactNeighborY="19821">
         <dgm:presLayoutVars>
           <dgm:chMax val="0"/>
           <dgm:chPref val="0"/>
           <dgm:bulletEnabled val="1"/>
         </dgm:presLayoutVars>
       </dgm:prSet>
-      <dgm:spPr/>
+      <dgm:spPr>
+        <a:solidFill>
+          <a:schemeClr val="bg1"/>
+        </a:solidFill>
+      </dgm:spPr>
     </dgm:pt>
     <dgm:pt modelId="{001BB36C-88A1-4734-AAA2-36EEEA0DC8A7}" type="pres">
-      <dgm:prSet presAssocID="{EB2058F3-55E9-478E-9479-1063A3F74931}" presName="rect4" presStyleLbl="node1" presStyleIdx="3" presStyleCnt="4">
+      <dgm:prSet presAssocID="{EB2058F3-55E9-478E-9479-1063A3F74931}" presName="rect4" presStyleLbl="node1" presStyleIdx="3" presStyleCnt="4" custLinFactX="-52798" custLinFactNeighborX="-100000" custLinFactNeighborY="28155">
         <dgm:presLayoutVars>
           <dgm:chMax val="0"/>
           <dgm:chPref val="0"/>
           <dgm:bulletEnabled val="1"/>
         </dgm:presLayoutVars>
       </dgm:prSet>
-      <dgm:spPr/>
+      <dgm:spPr>
+        <a:solidFill>
+          <a:schemeClr val="bg1"/>
+        </a:solidFill>
+      </dgm:spPr>
     </dgm:pt>
   </dgm:ptLst>
   <dgm:cxnLst>
-    <dgm:cxn modelId="{A3781704-6B12-4CC4-AF7E-83FA65D1D71B}" srcId="{EB2058F3-55E9-478E-9479-1063A3F74931}" destId="{83744DC5-16FD-41B3-A8AB-BAD83CEA79B4}" srcOrd="3" destOrd="0" parTransId="{37E799AC-4250-4846-A921-643B67D693D6}" sibTransId="{36E62662-7BC8-4C40-81DC-491517F4D94C}"/>
-    <dgm:cxn modelId="{94605C05-5DDA-4905-95C4-FC594C3448C8}" srcId="{EB2058F3-55E9-478E-9479-1063A3F74931}" destId="{8D067E26-F144-4EF7-AAB0-875433666561}" srcOrd="2" destOrd="0" parTransId="{BDBD9B83-740A-4A2D-A940-981C0797E450}" sibTransId="{599DD67D-8EE0-40EB-B2DF-A87DC78A1603}"/>
     <dgm:cxn modelId="{EDFFE31F-7FE5-4F4A-9B88-B6CB1AE7DAAA}" type="presOf" srcId="{EB2058F3-55E9-478E-9479-1063A3F74931}" destId="{97789356-2E02-43B6-BF9F-ACB04BBDA695}" srcOrd="0" destOrd="0" presId="urn:microsoft.com/office/officeart/2005/8/layout/matrix2"/>
-    <dgm:cxn modelId="{B1C55D2D-7D07-4C32-9215-64842B9C473E}" type="presOf" srcId="{4A9AE5D3-048C-46C6-BCA4-5C76A6AD4A07}" destId="{9B1C3715-AA64-4D52-A96D-E809BF153ED8}" srcOrd="0" destOrd="0" presId="urn:microsoft.com/office/officeart/2005/8/layout/matrix2"/>
-    <dgm:cxn modelId="{CD10DF4B-0683-47D8-8631-25035878F4A6}" type="presOf" srcId="{51123FDC-C457-455B-95CA-E2AFDB53CDD6}" destId="{252F4373-EB4D-4FD7-989B-67AF8301DE3A}" srcOrd="0" destOrd="0" presId="urn:microsoft.com/office/officeart/2005/8/layout/matrix2"/>
-    <dgm:cxn modelId="{48B1AA55-9E13-45EF-B0FD-85D9F55F47DD}" srcId="{EB2058F3-55E9-478E-9479-1063A3F74931}" destId="{51123FDC-C457-455B-95CA-E2AFDB53CDD6}" srcOrd="1" destOrd="0" parTransId="{6480484D-300E-4961-8DDC-C56D76BEEA5C}" sibTransId="{3CDD6C47-DDC7-4298-9061-E62CD02B00CD}"/>
-    <dgm:cxn modelId="{E367B277-6640-4DF2-B7FD-7FF7B5C01637}" srcId="{EB2058F3-55E9-478E-9479-1063A3F74931}" destId="{4A9AE5D3-048C-46C6-BCA4-5C76A6AD4A07}" srcOrd="0" destOrd="0" parTransId="{0119C6A5-8F96-4CEE-9E59-280B469707BA}" sibTransId="{F970C3C1-0878-4DA6-AADF-B14828831F63}"/>
-    <dgm:cxn modelId="{2F9FA6AE-D3C8-4EAD-875F-1E1A1E67B883}" type="presOf" srcId="{83744DC5-16FD-41B3-A8AB-BAD83CEA79B4}" destId="{001BB36C-88A1-4734-AAA2-36EEEA0DC8A7}" srcOrd="0" destOrd="0" presId="urn:microsoft.com/office/officeart/2005/8/layout/matrix2"/>
-    <dgm:cxn modelId="{4C559CF9-AB17-4AA6-8A5D-83050EC7B79E}" type="presOf" srcId="{8D067E26-F144-4EF7-AAB0-875433666561}" destId="{F3EDEF1B-5A2F-4252-BE78-88AB390D149A}" srcOrd="0" destOrd="0" presId="urn:microsoft.com/office/officeart/2005/8/layout/matrix2"/>
+    <dgm:cxn modelId="{83DC2D3F-0F0A-427A-9586-BD5578127AEB}" srcId="{EB2058F3-55E9-478E-9479-1063A3F74931}" destId="{EF856ACE-87AF-46C5-9277-3801807ADEFB}" srcOrd="0" destOrd="0" parTransId="{DC116DAF-49FB-47E8-9203-64F597F21D20}" sibTransId="{4AD1D316-9A6E-4737-9BEC-B3DAA618F2DD}"/>
+    <dgm:cxn modelId="{5E569CD1-CC7D-4185-8941-B940C089B5F6}" type="presOf" srcId="{EF856ACE-87AF-46C5-9277-3801807ADEFB}" destId="{9B1C3715-AA64-4D52-A96D-E809BF153ED8}" srcOrd="0" destOrd="0" presId="urn:microsoft.com/office/officeart/2005/8/layout/matrix2"/>
     <dgm:cxn modelId="{8E97EEAF-9C7A-418B-9F9E-13190A645132}" type="presParOf" srcId="{97789356-2E02-43B6-BF9F-ACB04BBDA695}" destId="{33489092-58DD-4B98-99F2-25804CAC1F0C}" srcOrd="0" destOrd="0" presId="urn:microsoft.com/office/officeart/2005/8/layout/matrix2"/>
     <dgm:cxn modelId="{7F7D0FC4-0475-4C93-90CA-0D5106ECE57C}" type="presParOf" srcId="{97789356-2E02-43B6-BF9F-ACB04BBDA695}" destId="{9B1C3715-AA64-4D52-A96D-E809BF153ED8}" srcOrd="1" destOrd="0" presId="urn:microsoft.com/office/officeart/2005/8/layout/matrix2"/>
     <dgm:cxn modelId="{22A52450-C400-4529-959F-070CCCEE1223}" type="presParOf" srcId="{97789356-2E02-43B6-BF9F-ACB04BBDA695}" destId="{252F4373-EB4D-4FD7-989B-67AF8301DE3A}" srcOrd="2" destOrd="0" presId="urn:microsoft.com/office/officeart/2005/8/layout/matrix2"/>
@@ -1933,7 +2999,7 @@
   <dgm:whole/>
   <dgm:extLst>
     <a:ext uri="http://schemas.microsoft.com/office/drawing/2008/diagram">
-      <dsp:dataModelExt xmlns:dsp="http://schemas.microsoft.com/office/drawing/2008/diagram" relId="rId8" minVer="http://schemas.openxmlformats.org/drawingml/2006/diagram"/>
+      <dsp:dataModelExt xmlns:dsp="http://schemas.microsoft.com/office/drawing/2008/diagram" relId="rId9" minVer="http://schemas.openxmlformats.org/drawingml/2006/diagram"/>
     </a:ext>
   </dgm:extLst>
 </dgm:dataModel>
@@ -2037,50 +3103,15 @@
       </dsp:nvSpPr>
       <dsp:spPr>
         <a:xfrm>
-          <a:off x="1343409" y="192792"/>
+          <a:off x="185171" y="1920240"/>
           <a:ext cx="1280160" cy="1280160"/>
         </a:xfrm>
         <a:prstGeom prst="roundRect">
           <a:avLst/>
         </a:prstGeom>
-        <a:gradFill rotWithShape="0">
-          <a:gsLst>
-            <a:gs pos="0">
-              <a:schemeClr val="accent1">
-                <a:hueOff val="0"/>
-                <a:satOff val="0"/>
-                <a:lumOff val="0"/>
-                <a:alphaOff val="0"/>
-                <a:satMod val="103000"/>
-                <a:lumMod val="102000"/>
-                <a:tint val="94000"/>
-              </a:schemeClr>
-            </a:gs>
-            <a:gs pos="50000">
-              <a:schemeClr val="accent1">
-                <a:hueOff val="0"/>
-                <a:satOff val="0"/>
-                <a:lumOff val="0"/>
-                <a:alphaOff val="0"/>
-                <a:satMod val="110000"/>
-                <a:lumMod val="100000"/>
-                <a:shade val="100000"/>
-              </a:schemeClr>
-            </a:gs>
-            <a:gs pos="100000">
-              <a:schemeClr val="accent1">
-                <a:hueOff val="0"/>
-                <a:satOff val="0"/>
-                <a:lumOff val="0"/>
-                <a:alphaOff val="0"/>
-                <a:lumMod val="99000"/>
-                <a:satMod val="120000"/>
-                <a:shade val="78000"/>
-              </a:schemeClr>
-            </a:gs>
-          </a:gsLst>
-          <a:lin ang="5400000" scaled="0"/>
-        </a:gradFill>
+        <a:solidFill>
+          <a:schemeClr val="bg1"/>
+        </a:solidFill>
         <a:ln>
           <a:noFill/>
         </a:ln>
@@ -2130,7 +3161,7 @@
         </a:p>
       </dsp:txBody>
       <dsp:txXfrm>
-        <a:off x="1405901" y="255284"/>
+        <a:off x="247663" y="1982732"/>
         <a:ext cx="1155176" cy="1155176"/>
       </dsp:txXfrm>
     </dsp:sp>
@@ -2141,50 +3172,15 @@
       </dsp:nvSpPr>
       <dsp:spPr>
         <a:xfrm>
-          <a:off x="2855214" y="208026"/>
+          <a:off x="899167" y="1920240"/>
           <a:ext cx="1280160" cy="1280160"/>
         </a:xfrm>
         <a:prstGeom prst="roundRect">
           <a:avLst/>
         </a:prstGeom>
-        <a:gradFill rotWithShape="0">
-          <a:gsLst>
-            <a:gs pos="0">
-              <a:schemeClr val="accent1">
-                <a:hueOff val="0"/>
-                <a:satOff val="0"/>
-                <a:lumOff val="0"/>
-                <a:alphaOff val="0"/>
-                <a:satMod val="103000"/>
-                <a:lumMod val="102000"/>
-                <a:tint val="94000"/>
-              </a:schemeClr>
-            </a:gs>
-            <a:gs pos="50000">
-              <a:schemeClr val="accent1">
-                <a:hueOff val="0"/>
-                <a:satOff val="0"/>
-                <a:lumOff val="0"/>
-                <a:alphaOff val="0"/>
-                <a:satMod val="110000"/>
-                <a:lumMod val="100000"/>
-                <a:shade val="100000"/>
-              </a:schemeClr>
-            </a:gs>
-            <a:gs pos="100000">
-              <a:schemeClr val="accent1">
-                <a:hueOff val="0"/>
-                <a:satOff val="0"/>
-                <a:lumOff val="0"/>
-                <a:alphaOff val="0"/>
-                <a:lumMod val="99000"/>
-                <a:satMod val="120000"/>
-                <a:shade val="78000"/>
-              </a:schemeClr>
-            </a:gs>
-          </a:gsLst>
-          <a:lin ang="5400000" scaled="0"/>
-        </a:gradFill>
+        <a:solidFill>
+          <a:schemeClr val="bg1"/>
+        </a:solidFill>
         <a:ln>
           <a:noFill/>
         </a:ln>
@@ -2212,31 +3208,6 @@
           <a:schemeClr val="lt1"/>
         </a:fontRef>
       </dsp:style>
-      <dsp:txBody>
-        <a:bodyPr spcFirstLastPara="0" vert="horz" wrap="square" lIns="102870" tIns="102870" rIns="102870" bIns="102870" numCol="1" spcCol="1270" anchor="ctr" anchorCtr="0">
-          <a:noAutofit/>
-        </a:bodyPr>
-        <a:lstStyle/>
-        <a:p>
-          <a:pPr marL="0" lvl="0" indent="0" algn="ctr" defTabSz="1200150">
-            <a:lnSpc>
-              <a:spcPct val="90000"/>
-            </a:lnSpc>
-            <a:spcBef>
-              <a:spcPct val="0"/>
-            </a:spcBef>
-            <a:spcAft>
-              <a:spcPct val="35000"/>
-            </a:spcAft>
-            <a:buNone/>
-          </a:pPr>
-          <a:endParaRPr lang="da-DK" sz="2700" kern="1200"/>
-        </a:p>
-      </dsp:txBody>
-      <dsp:txXfrm>
-        <a:off x="2917706" y="270518"/>
-        <a:ext cx="1155176" cy="1155176"/>
-      </dsp:txXfrm>
     </dsp:sp>
     <dsp:sp modelId="{F3EDEF1B-5A2F-4252-BE78-88AB390D149A}">
       <dsp:nvSpPr>
@@ -2245,50 +3216,15 @@
       </dsp:nvSpPr>
       <dsp:spPr>
         <a:xfrm>
-          <a:off x="1351026" y="1712214"/>
+          <a:off x="944882" y="1920240"/>
           <a:ext cx="1280160" cy="1280160"/>
         </a:xfrm>
         <a:prstGeom prst="roundRect">
           <a:avLst/>
         </a:prstGeom>
-        <a:gradFill rotWithShape="0">
-          <a:gsLst>
-            <a:gs pos="0">
-              <a:schemeClr val="accent1">
-                <a:hueOff val="0"/>
-                <a:satOff val="0"/>
-                <a:lumOff val="0"/>
-                <a:alphaOff val="0"/>
-                <a:satMod val="103000"/>
-                <a:lumMod val="102000"/>
-                <a:tint val="94000"/>
-              </a:schemeClr>
-            </a:gs>
-            <a:gs pos="50000">
-              <a:schemeClr val="accent1">
-                <a:hueOff val="0"/>
-                <a:satOff val="0"/>
-                <a:lumOff val="0"/>
-                <a:alphaOff val="0"/>
-                <a:satMod val="110000"/>
-                <a:lumMod val="100000"/>
-                <a:shade val="100000"/>
-              </a:schemeClr>
-            </a:gs>
-            <a:gs pos="100000">
-              <a:schemeClr val="accent1">
-                <a:hueOff val="0"/>
-                <a:satOff val="0"/>
-                <a:lumOff val="0"/>
-                <a:alphaOff val="0"/>
-                <a:lumMod val="99000"/>
-                <a:satMod val="120000"/>
-                <a:shade val="78000"/>
-              </a:schemeClr>
-            </a:gs>
-          </a:gsLst>
-          <a:lin ang="5400000" scaled="0"/>
-        </a:gradFill>
+        <a:solidFill>
+          <a:schemeClr val="bg1"/>
+        </a:solidFill>
         <a:ln>
           <a:noFill/>
         </a:ln>
@@ -2316,31 +3252,6 @@
           <a:schemeClr val="lt1"/>
         </a:fontRef>
       </dsp:style>
-      <dsp:txBody>
-        <a:bodyPr spcFirstLastPara="0" vert="horz" wrap="square" lIns="102870" tIns="102870" rIns="102870" bIns="102870" numCol="1" spcCol="1270" anchor="ctr" anchorCtr="0">
-          <a:noAutofit/>
-        </a:bodyPr>
-        <a:lstStyle/>
-        <a:p>
-          <a:pPr marL="0" lvl="0" indent="0" algn="ctr" defTabSz="1200150">
-            <a:lnSpc>
-              <a:spcPct val="90000"/>
-            </a:lnSpc>
-            <a:spcBef>
-              <a:spcPct val="0"/>
-            </a:spcBef>
-            <a:spcAft>
-              <a:spcPct val="35000"/>
-            </a:spcAft>
-            <a:buNone/>
-          </a:pPr>
-          <a:endParaRPr lang="da-DK" sz="2700" kern="1200"/>
-        </a:p>
-      </dsp:txBody>
-      <dsp:txXfrm>
-        <a:off x="1413518" y="1774706"/>
-        <a:ext cx="1155176" cy="1155176"/>
-      </dsp:txXfrm>
     </dsp:sp>
     <dsp:sp modelId="{001BB36C-88A1-4734-AAA2-36EEEA0DC8A7}">
       <dsp:nvSpPr>
@@ -2349,50 +3260,15 @@
       </dsp:nvSpPr>
       <dsp:spPr>
         <a:xfrm>
-          <a:off x="2855214" y="1712214"/>
+          <a:off x="899155" y="1920240"/>
           <a:ext cx="1280160" cy="1280160"/>
         </a:xfrm>
         <a:prstGeom prst="roundRect">
           <a:avLst/>
         </a:prstGeom>
-        <a:gradFill rotWithShape="0">
-          <a:gsLst>
-            <a:gs pos="0">
-              <a:schemeClr val="accent1">
-                <a:hueOff val="0"/>
-                <a:satOff val="0"/>
-                <a:lumOff val="0"/>
-                <a:alphaOff val="0"/>
-                <a:satMod val="103000"/>
-                <a:lumMod val="102000"/>
-                <a:tint val="94000"/>
-              </a:schemeClr>
-            </a:gs>
-            <a:gs pos="50000">
-              <a:schemeClr val="accent1">
-                <a:hueOff val="0"/>
-                <a:satOff val="0"/>
-                <a:lumOff val="0"/>
-                <a:alphaOff val="0"/>
-                <a:satMod val="110000"/>
-                <a:lumMod val="100000"/>
-                <a:shade val="100000"/>
-              </a:schemeClr>
-            </a:gs>
-            <a:gs pos="100000">
-              <a:schemeClr val="accent1">
-                <a:hueOff val="0"/>
-                <a:satOff val="0"/>
-                <a:lumOff val="0"/>
-                <a:alphaOff val="0"/>
-                <a:lumMod val="99000"/>
-                <a:satMod val="120000"/>
-                <a:shade val="78000"/>
-              </a:schemeClr>
-            </a:gs>
-          </a:gsLst>
-          <a:lin ang="5400000" scaled="0"/>
-        </a:gradFill>
+        <a:solidFill>
+          <a:schemeClr val="bg1"/>
+        </a:solidFill>
         <a:ln>
           <a:noFill/>
         </a:ln>
@@ -2420,31 +3296,6 @@
           <a:schemeClr val="lt1"/>
         </a:fontRef>
       </dsp:style>
-      <dsp:txBody>
-        <a:bodyPr spcFirstLastPara="0" vert="horz" wrap="square" lIns="102870" tIns="102870" rIns="102870" bIns="102870" numCol="1" spcCol="1270" anchor="ctr" anchorCtr="0">
-          <a:noAutofit/>
-        </a:bodyPr>
-        <a:lstStyle/>
-        <a:p>
-          <a:pPr marL="0" lvl="0" indent="0" algn="ctr" defTabSz="1200150">
-            <a:lnSpc>
-              <a:spcPct val="90000"/>
-            </a:lnSpc>
-            <a:spcBef>
-              <a:spcPct val="0"/>
-            </a:spcBef>
-            <a:spcAft>
-              <a:spcPct val="35000"/>
-            </a:spcAft>
-            <a:buNone/>
-          </a:pPr>
-          <a:endParaRPr lang="da-DK" sz="2700" kern="1200"/>
-        </a:p>
-      </dsp:txBody>
-      <dsp:txXfrm>
-        <a:off x="2917706" y="1774706"/>
-        <a:ext cx="1155176" cy="1155176"/>
-      </dsp:txXfrm>
     </dsp:sp>
   </dsp:spTree>
 </dsp:drawing>

</xml_diff>